<commit_message>
I change some sentences in this text file hhh.
</commit_message>
<xml_diff>
--- a/829.docx
+++ b/829.docx
@@ -196,8 +196,14 @@
                 <w:szCs w:val="19"/>
               </w:rPr>
               <w:pict>
-                <v:shape type="#_x0000_t75" style="width:119.33333333333px;height:147px">
-                  <v:imagedata r:id="rId7" o:title=""/>
+                <v:shape id="_x0000_i1025" o:spt="75" type="#_x0000_t75" style="height:88.2pt;width:71.55pt;" filled="f" coordsize="21600,21600">
+                  <v:path/>
+                  <v:fill on="f" focussize="0,0"/>
+                  <v:stroke/>
+                  <v:imagedata r:id="rId4" o:title=""/>
+                  <o:lock v:ext="edit" aspectratio="t"/>
+                  <w10:wrap type="none"/>
+                  <w10:anchorlock/>
                 </v:shape>
               </w:pict>
             </w:r>
@@ -745,8 +751,6 @@
               </w:rPr>
               <w:t>三教107，座位号：12</w:t>
             </w:r>
-            <w:bookmarkStart w:id="0" w:name="_GoBack"/>
-            <w:bookmarkEnd w:id="0"/>
           </w:p>
         </w:tc>
         <w:tc>
@@ -1259,24 +1263,23 @@
               </w:numPr>
               <w:jc w:val="center"/>
               <w:rPr>
-                <w:rFonts w:hint="eastAsia" w:ascii="Times New Roman" w:eastAsia="微软雅黑"/>
-                <w:sz w:val="19"/>
-                <w:szCs w:val="19"/>
-                <w:lang w:val="en-US" w:eastAsia="zh-CN"/>
-              </w:rPr>
-            </w:pPr>
-            <w:r>
-              <w:rPr>
-                <w:rFonts w:hint="eastAsia"/>
-                <w:b/>
-                <w:bCs/>
-                <w:color w:val="FF0000"/>
-                <w:sz w:val="32"/>
-                <w:szCs w:val="32"/>
-                <w:lang w:val="en-US" w:eastAsia="zh-CN"/>
-              </w:rPr>
-              <w:t>以下报到流程不分先后顺序，但必须于报到当天完成。</w:t>
-            </w:r>
+                <w:rFonts w:hint="default" w:ascii="Times New Roman" w:eastAsia="微软雅黑"/>
+                <w:sz w:val="19"/>
+                <w:szCs w:val="19"/>
+                <w:lang w:val="en-US" w:eastAsia="zh-CN"/>
+              </w:rPr>
+            </w:pPr>
+            <w:r>
+              <w:rPr>
+                <w:rFonts w:hint="eastAsia" w:ascii="Times New Roman"/>
+                <w:sz w:val="19"/>
+                <w:szCs w:val="19"/>
+                <w:lang w:val="en-US" w:eastAsia="zh-CN"/>
+              </w:rPr>
+              <w:t>已删除</w:t>
+            </w:r>
+            <w:bookmarkStart w:id="0" w:name="_GoBack"/>
+            <w:bookmarkEnd w:id="0"/>
           </w:p>
         </w:tc>
       </w:tr>
@@ -1857,7 +1860,7 @@
                           </pic:cNvPicPr>
                         </pic:nvPicPr>
                         <pic:blipFill>
-                          <a:blip r:embed="rId4"/>
+                          <a:blip r:embed="rId5"/>
                           <a:stretch>
                             <a:fillRect/>
                           </a:stretch>
@@ -3949,12 +3952,6 @@
     </w:sectPr>
   </w:body>
 </w:document>
-</file>
-
-<file path=word/footer1.xml>
-</file>
-
-<file path=word/header1.xml>
 </file>
 
 <file path=word/numbering.xml><?xml version="1.0" encoding="utf-8"?>

</xml_diff>